<commit_message>
Setting Up Entry GUI
For version 1 of my program (just the entry frame) I created all the widgets that I would need for this frame and gridded them where they will be placed.
</commit_message>
<xml_diff>
--- a/Planning and Processes.docx
+++ b/Planning and Processes.docx
@@ -1839,10 +1839,7 @@
         </w:rPr>
       </w:pPr>
       <w:r>
-        <w:t>It is important that when you have a program it does what it is meant to do. No matter how good something looks, it is useless if it does not function as intended.</w:t>
-      </w:r>
-      <w:r>
-        <w:t xml:space="preserve"> I need to make sure that my program functions as outlined by the brief I was given so Suzy can use it for her business.</w:t>
+        <w:t>It is important that when you have a program it does what it is meant to do. No matter how good something looks, it is useless if it does not function as intended. I need to make sure that my program functions as outlined by the brief I was given so Suzy can use it for her business.</w:t>
       </w:r>
     </w:p>
     <w:p>
@@ -3179,13 +3176,7 @@
               <w:rPr>
                 <w:lang w:val="en-AU"/>
               </w:rPr>
-              <w:t xml:space="preserve">Virus only </w:t>
-            </w:r>
-            <w:r>
-              <w:rPr>
-                <w:lang w:val="en-AU"/>
-              </w:rPr>
-              <w:t>(Distance set at 1km)</w:t>
+              <w:t>Virus only (Distance set at 1km)</w:t>
             </w:r>
           </w:p>
           <w:p>
@@ -3551,8 +3542,6 @@
               </w:rPr>
               <w:t>Back button should disable until you press the next button</w:t>
             </w:r>
-            <w:bookmarkStart w:id="0" w:name="_GoBack"/>
-            <w:bookmarkEnd w:id="0"/>
           </w:p>
         </w:tc>
       </w:tr>
@@ -3560,9 +3549,75 @@
     <w:p>
       <w:pPr>
         <w:rPr>
-          <w:lang w:val="en-AU"/>
-        </w:rPr>
-      </w:pPr>
+          <w:b/>
+          <w:bCs/>
+          <w:sz w:val="48"/>
+          <w:szCs w:val="48"/>
+          <w:lang w:val="en-AU"/>
+        </w:rPr>
+      </w:pPr>
+    </w:p>
+    <w:p>
+      <w:pPr>
+        <w:jc w:val="center"/>
+        <w:rPr>
+          <w:b/>
+          <w:bCs/>
+          <w:sz w:val="48"/>
+          <w:szCs w:val="48"/>
+          <w:lang w:val="en-AU"/>
+        </w:rPr>
+      </w:pPr>
+      <w:r>
+        <w:rPr>
+          <w:b/>
+          <w:bCs/>
+          <w:sz w:val="48"/>
+          <w:szCs w:val="48"/>
+          <w:lang w:val="en-AU"/>
+        </w:rPr>
+        <w:t>3 – Developing the Components</w:t>
+      </w:r>
+    </w:p>
+    <w:p>
+      <w:pPr>
+        <w:rPr>
+          <w:lang w:val="en-AU"/>
+        </w:rPr>
+      </w:pPr>
+    </w:p>
+    <w:p>
+      <w:pPr>
+        <w:rPr>
+          <w:lang w:val="en-AU"/>
+        </w:rPr>
+      </w:pPr>
+      <w:r>
+        <w:rPr>
+          <w:lang w:val="en-AU"/>
+        </w:rPr>
+        <w:t>With the planning done</w:t>
+      </w:r>
+      <w:r>
+        <w:rPr>
+          <w:lang w:val="en-AU"/>
+        </w:rPr>
+        <w:t xml:space="preserve"> it was now time to start developing the program.</w:t>
+      </w:r>
+      <w:r>
+        <w:rPr>
+          <w:lang w:val="en-AU"/>
+        </w:rPr>
+        <w:t xml:space="preserve"> The development process will be documented in </w:t>
+      </w:r>
+      <w:r>
+        <w:rPr>
+          <w:lang w:val="en-AU"/>
+        </w:rPr>
+        <w:t>the Testing and Evidence Log document.</w:t>
+      </w:r>
+      <w:bookmarkStart w:id="0" w:name="_GoBack"/>
+      <w:bookmarkEnd w:id="0"/>
     </w:p>
     <w:sectPr>
       <w:pgSz w:w="11900" w:h="16840"/>

</xml_diff>

<commit_message>
Setting up Display GUI
I set up the basic GUI and formatting for the display frame, and for now it is just displaying a hard-coded example to show how the labels work.
</commit_message>
<xml_diff>
--- a/Planning and Processes.docx
+++ b/Planning and Processes.docx
@@ -3596,28 +3596,47 @@
         <w:rPr>
           <w:lang w:val="en-AU"/>
         </w:rPr>
-        <w:t>With the planning done</w:t>
-      </w:r>
-      <w:r>
-        <w:rPr>
-          <w:lang w:val="en-AU"/>
-        </w:rPr>
-        <w:t xml:space="preserve"> it was now time to start developing the program.</w:t>
-      </w:r>
-      <w:r>
-        <w:rPr>
-          <w:lang w:val="en-AU"/>
-        </w:rPr>
-        <w:t xml:space="preserve"> The development process will be documented in </w:t>
-      </w:r>
-      <w:r>
-        <w:rPr>
-          <w:lang w:val="en-AU"/>
-        </w:rPr>
-        <w:t>the Testing and Evidence Log document.</w:t>
+        <w:t>With the plann</w:t>
       </w:r>
       <w:bookmarkStart w:id="0" w:name="_GoBack"/>
       <w:bookmarkEnd w:id="0"/>
+      <w:r>
+        <w:rPr>
+          <w:lang w:val="en-AU"/>
+        </w:rPr>
+        <w:t>ing done</w:t>
+      </w:r>
+      <w:r>
+        <w:rPr>
+          <w:lang w:val="en-AU"/>
+        </w:rPr>
+        <w:t xml:space="preserve"> it was now time to start developing the program.</w:t>
+      </w:r>
+      <w:r>
+        <w:rPr>
+          <w:lang w:val="en-AU"/>
+        </w:rPr>
+        <w:t xml:space="preserve"> The development process will be documented in </w:t>
+      </w:r>
+      <w:r>
+        <w:rPr>
+          <w:lang w:val="en-AU"/>
+        </w:rPr>
+        <w:t xml:space="preserve">the </w:t>
+      </w:r>
+      <w:r>
+        <w:rPr>
+          <w:color w:val="FF0000"/>
+          <w:lang w:val="en-AU"/>
+        </w:rPr>
+        <w:t xml:space="preserve">Testing and Evidence Log </w:t>
+      </w:r>
+      <w:r>
+        <w:rPr>
+          <w:lang w:val="en-AU"/>
+        </w:rPr>
+        <w:t>document.</w:t>
+      </w:r>
     </w:p>
     <w:sectPr>
       <w:pgSz w:w="11900" w:h="16840"/>

</xml_diff>